<commit_message>
se optimizo interfaz grafica de la lista
</commit_message>
<xml_diff>
--- a/Informe EA2 - Luciano Pulido.docx
+++ b/Informe EA2 - Luciano Pulido.docx
@@ -2292,14 +2292,35 @@
           <w:szCs w:val="24"/>
         </w:rPr>
       </w:pPr>
-      <w:r>
-        <w:rPr>
-          <w:rFonts w:ascii="Times New Roman" w:hAnsi="Times New Roman" w:cs="Times New Roman"/>
-          <w:sz w:val="24"/>
-          <w:szCs w:val="24"/>
-        </w:rPr>
-        <w:t>https://github.com/lucianopulido/EA2-Luciano-Pulido</w:t>
-      </w:r>
+      <w:hyperlink r:id="rId15" w:history="1">
+        <w:r>
+          <w:rPr>
+            <w:rStyle w:val="Hipervnculo"/>
+            <w:rFonts w:ascii="Times New Roman" w:hAnsi="Times New Roman" w:cs="Times New Roman"/>
+            <w:sz w:val="24"/>
+            <w:szCs w:val="24"/>
+          </w:rPr>
+          <w:t>https://github.com/lucianopulido/EA2-Luciano-Pulid</w:t>
+        </w:r>
+        <w:r>
+          <w:rPr>
+            <w:rStyle w:val="Hipervnculo"/>
+            <w:rFonts w:ascii="Times New Roman" w:hAnsi="Times New Roman" w:cs="Times New Roman"/>
+            <w:sz w:val="24"/>
+            <w:szCs w:val="24"/>
+          </w:rPr>
+          <w:t>o.git</w:t>
+        </w:r>
+      </w:hyperlink>
+    </w:p>
+    <w:p>
+      <w:pPr>
+        <w:rPr>
+          <w:rFonts w:ascii="Times New Roman" w:hAnsi="Times New Roman" w:cs="Times New Roman"/>
+          <w:sz w:val="24"/>
+          <w:szCs w:val="24"/>
+        </w:rPr>
+      </w:pPr>
     </w:p>
     <w:p>
       <w:pPr>
@@ -2420,7 +2441,7 @@
                     <pic:cNvPicPr/>
                   </pic:nvPicPr>
                   <pic:blipFill>
-                    <a:blip r:embed="rId15">
+                    <a:blip r:embed="rId16">
                       <a:extLst>
                         <a:ext uri="{28A0092B-C50C-407E-A947-70E740481C1C}">
                           <a14:useLocalDpi xmlns:a14="http://schemas.microsoft.com/office/drawing/2010/main" val="0"/>
@@ -2559,7 +2580,7 @@
                     </pic:cNvPicPr>
                   </pic:nvPicPr>
                   <pic:blipFill>
-                    <a:blip r:embed="rId16" cstate="print">
+                    <a:blip r:embed="rId17" cstate="print">
                       <a:extLst>
                         <a:ext uri="{28A0092B-C50C-407E-A947-70E740481C1C}">
                           <a14:useLocalDpi xmlns:a14="http://schemas.microsoft.com/office/drawing/2010/main" val="0"/>
@@ -2797,7 +2818,7 @@
                     <pic:cNvPicPr/>
                   </pic:nvPicPr>
                   <pic:blipFill>
-                    <a:blip r:embed="rId17">
+                    <a:blip r:embed="rId18">
                       <a:extLst>
                         <a:ext uri="{28A0092B-C50C-407E-A947-70E740481C1C}">
                           <a14:useLocalDpi xmlns:a14="http://schemas.microsoft.com/office/drawing/2010/main" val="0"/>
@@ -2859,7 +2880,7 @@
                     <pic:cNvPicPr/>
                   </pic:nvPicPr>
                   <pic:blipFill>
-                    <a:blip r:embed="rId18">
+                    <a:blip r:embed="rId19">
                       <a:extLst>
                         <a:ext uri="{28A0092B-C50C-407E-A947-70E740481C1C}">
                           <a14:useLocalDpi xmlns:a14="http://schemas.microsoft.com/office/drawing/2010/main" val="0"/>
@@ -3074,7 +3095,7 @@
                     </pic:cNvPicPr>
                   </pic:nvPicPr>
                   <pic:blipFill>
-                    <a:blip r:embed="rId19" cstate="print">
+                    <a:blip r:embed="rId20" cstate="print">
                       <a:extLst>
                         <a:ext uri="{28A0092B-C50C-407E-A947-70E740481C1C}">
                           <a14:useLocalDpi xmlns:a14="http://schemas.microsoft.com/office/drawing/2010/main" val="0"/>
@@ -3154,7 +3175,7 @@
                     </pic:cNvPicPr>
                   </pic:nvPicPr>
                   <pic:blipFill>
-                    <a:blip r:embed="rId20" cstate="print">
+                    <a:blip r:embed="rId21" cstate="print">
                       <a:extLst>
                         <a:ext uri="{28A0092B-C50C-407E-A947-70E740481C1C}">
                           <a14:useLocalDpi xmlns:a14="http://schemas.microsoft.com/office/drawing/2010/main" val="0"/>
@@ -6281,7 +6302,7 @@
           <w:u w:val="single"/>
         </w:rPr>
       </w:pPr>
-      <w:hyperlink r:id="rId21" w:history="1">
+      <w:hyperlink r:id="rId22" w:history="1">
         <w:r>
           <w:rPr>
             <w:rStyle w:val="Hipervnculo"/>
@@ -6302,7 +6323,7 @@
           <w:u w:val="single"/>
         </w:rPr>
       </w:pPr>
-      <w:hyperlink r:id="rId22" w:history="1">
+      <w:hyperlink r:id="rId23" w:history="1">
         <w:r>
           <w:rPr>
             <w:rStyle w:val="Hipervnculo"/>
@@ -6323,7 +6344,7 @@
           <w:u w:val="single"/>
         </w:rPr>
       </w:pPr>
-      <w:hyperlink r:id="rId23" w:history="1">
+      <w:hyperlink r:id="rId24" w:history="1">
         <w:r>
           <w:rPr>
             <w:rStyle w:val="Hipervnculo"/>
@@ -6343,7 +6364,7 @@
           <w:szCs w:val="24"/>
         </w:rPr>
       </w:pPr>
-      <w:hyperlink r:id="rId24" w:history="1">
+      <w:hyperlink r:id="rId25" w:history="1">
         <w:r>
           <w:rPr>
             <w:rStyle w:val="Hipervnculo"/>
@@ -6419,8 +6440,8 @@
       </w:pPr>
     </w:p>
     <w:sectPr>
-      <w:headerReference w:type="default" r:id="rId25"/>
-      <w:footerReference w:type="default" r:id="rId26"/>
+      <w:headerReference w:type="default" r:id="rId26"/>
+      <w:footerReference w:type="default" r:id="rId27"/>
       <w:pgSz w:w="11906" w:h="16838"/>
       <w:pgMar w:top="1417" w:right="1701" w:bottom="1417" w:left="1701" w:header="708" w:footer="708" w:gutter="0"/>
       <w:cols w:space="708"/>
@@ -7816,6 +7837,18 @@
       <w:shd w:val="clear" w:color="auto" w:fill="E1DFDD"/>
     </w:rPr>
   </w:style>
+  <w:style w:type="character" w:styleId="Hipervnculovisitado">
+    <w:name w:val="FollowedHyperlink"/>
+    <w:basedOn w:val="Fuentedeprrafopredeter"/>
+    <w:uiPriority w:val="99"/>
+    <w:semiHidden/>
+    <w:unhideWhenUsed/>
+    <w:rsid w:val="006503E7"/>
+    <w:rPr>
+      <w:color w:val="954F72" w:themeColor="followedHyperlink"/>
+      <w:u w:val="single"/>
+    </w:rPr>
+  </w:style>
 </w:styles>
 </file>
 

</xml_diff>